<commit_message>
better template, fix routes
</commit_message>
<xml_diff>
--- a/server/template/template.docx
+++ b/server/template/template.docx
@@ -9,9 +9,12 @@
     <w:sectPr>
       <w:headerReference w:type="default" r:id="rId7"/>
       <w:footerReference w:type="default" r:id="rId8"/>
+      <w:headerReference w:type="first" r:id="rId9"/>
       <w:pgSz w:w="12240" w:h="15840"/>
       <w:pgMar w:top="1417" w:right="1417" w:bottom="1134" w:left="1417" w:header="720" w:footer="720" w:gutter="0"/>
       <w:cols w:space="720"/>
+      <w:titlePg/>
+      <w:docGrid w:linePitch="326"/>
     </w:sectPr>
   </w:body>
 </w:document>
@@ -180,15 +183,289 @@
 <w:hdr xmlns:wpc="http://schemas.microsoft.com/office/word/2010/wordprocessingCanvas" xmlns:mc="http://schemas.openxmlformats.org/markup-compatibility/2006" xmlns:o="urn:schemas-microsoft-com:office:office" xmlns:r="http://schemas.openxmlformats.org/officeDocument/2006/relationships" xmlns:m="http://schemas.openxmlformats.org/officeDocument/2006/math" xmlns:v="urn:schemas-microsoft-com:vml" xmlns:wp14="http://schemas.microsoft.com/office/word/2010/wordprocessingDrawing" xmlns:wp="http://schemas.openxmlformats.org/drawingml/2006/wordprocessingDrawing" xmlns:w10="urn:schemas-microsoft-com:office:word" xmlns:w="http://schemas.openxmlformats.org/wordprocessingml/2006/main" xmlns:w14="http://schemas.microsoft.com/office/word/2010/wordml" xmlns:w15="http://schemas.microsoft.com/office/word/2012/wordml" xmlns:wpg="http://schemas.microsoft.com/office/word/2010/wordprocessingGroup" xmlns:wpi="http://schemas.microsoft.com/office/word/2010/wordprocessingInk" xmlns:wne="http://schemas.microsoft.com/office/word/2006/wordml" xmlns:wps="http://schemas.microsoft.com/office/word/2010/wordprocessingShape" mc:Ignorable="w14 w15 wp14">
   <w:p>
     <w:pPr>
-      <w:pStyle w:val="Kopfzeile"/>
-    </w:pPr>
-    <w:proofErr w:type="gramStart"/>
-    <w:r>
-      <w:t>super-duper</w:t>
-    </w:r>
-    <w:proofErr w:type="gramEnd"/>
-    <w:r>
-      <w:t xml:space="preserve"> template</w:t>
+      <w:pStyle w:val="StandardohneAbstand"/>
+      <w:tabs>
+        <w:tab w:val="left" w:pos="5670"/>
+      </w:tabs>
+      <w:ind w:left="5669"/>
+      <w:rPr>
+        <w:b/>
+        <w:sz w:val="42"/>
+        <w:szCs w:val="42"/>
+      </w:rPr>
+    </w:pPr>
+    <w:proofErr w:type="spellStart"/>
+    <w:r>
+      <w:rPr>
+        <w:b/>
+        <w:sz w:val="42"/>
+        <w:szCs w:val="42"/>
+      </w:rPr>
+      <w:t>medexperts</w:t>
+    </w:r>
+    <w:proofErr w:type="spellEnd"/>
+    <w:r>
+      <w:rPr>
+        <w:b/>
+        <w:sz w:val="42"/>
+        <w:szCs w:val="42"/>
+      </w:rPr>
+      <w:t xml:space="preserve"> </w:t>
+    </w:r>
+    <w:proofErr w:type="spellStart"/>
+    <w:r>
+      <w:rPr>
+        <w:b/>
+        <w:sz w:val="42"/>
+        <w:szCs w:val="42"/>
+      </w:rPr>
+      <w:t>ag</w:t>
+    </w:r>
+    <w:proofErr w:type="spellEnd"/>
+  </w:p>
+  <w:p>
+    <w:pPr>
+      <w:pStyle w:val="StandardohneAbstand"/>
+      <w:tabs>
+        <w:tab w:val="left" w:pos="5670"/>
+      </w:tabs>
+      <w:ind w:left="5669"/>
+      <w:rPr>
+        <w:sz w:val="18"/>
+        <w:szCs w:val="18"/>
+      </w:rPr>
+    </w:pPr>
+    <w:r>
+      <w:rPr>
+        <w:sz w:val="18"/>
+        <w:szCs w:val="18"/>
+      </w:rPr>
+      <w:t>Interdisziplinäre Medizin</w:t>
+    </w:r>
+  </w:p>
+</w:hdr>
+</file>
+
+<file path=word/header2.xml><?xml version="1.0" encoding="utf-8"?>
+<w:hdr xmlns:wpc="http://schemas.microsoft.com/office/word/2010/wordprocessingCanvas" xmlns:mc="http://schemas.openxmlformats.org/markup-compatibility/2006" xmlns:o="urn:schemas-microsoft-com:office:office" xmlns:r="http://schemas.openxmlformats.org/officeDocument/2006/relationships" xmlns:m="http://schemas.openxmlformats.org/officeDocument/2006/math" xmlns:v="urn:schemas-microsoft-com:vml" xmlns:wp14="http://schemas.microsoft.com/office/word/2010/wordprocessingDrawing" xmlns:wp="http://schemas.openxmlformats.org/drawingml/2006/wordprocessingDrawing" xmlns:w10="urn:schemas-microsoft-com:office:word" xmlns:w="http://schemas.openxmlformats.org/wordprocessingml/2006/main" xmlns:w14="http://schemas.microsoft.com/office/word/2010/wordml" xmlns:w15="http://schemas.microsoft.com/office/word/2012/wordml" xmlns:wpg="http://schemas.microsoft.com/office/word/2010/wordprocessingGroup" xmlns:wpi="http://schemas.microsoft.com/office/word/2010/wordprocessingInk" xmlns:wne="http://schemas.microsoft.com/office/word/2006/wordml" xmlns:wps="http://schemas.microsoft.com/office/word/2010/wordprocessingShape" mc:Ignorable="w14 w15 wp14">
+  <w:p>
+    <w:pPr>
+      <w:pStyle w:val="StandardohneAbstand"/>
+      <w:tabs>
+        <w:tab w:val="left" w:pos="5670"/>
+      </w:tabs>
+      <w:ind w:left="5669"/>
+      <w:rPr>
+        <w:b/>
+        <w:sz w:val="42"/>
+        <w:szCs w:val="42"/>
+      </w:rPr>
+    </w:pPr>
+    <w:proofErr w:type="spellStart"/>
+    <w:r>
+      <w:rPr>
+        <w:b/>
+        <w:sz w:val="42"/>
+        <w:szCs w:val="42"/>
+      </w:rPr>
+      <w:t>medexperts</w:t>
+    </w:r>
+    <w:proofErr w:type="spellEnd"/>
+    <w:r>
+      <w:rPr>
+        <w:b/>
+        <w:sz w:val="42"/>
+        <w:szCs w:val="42"/>
+      </w:rPr>
+      <w:t xml:space="preserve"> </w:t>
+    </w:r>
+    <w:proofErr w:type="spellStart"/>
+    <w:r>
+      <w:rPr>
+        <w:b/>
+        <w:sz w:val="42"/>
+        <w:szCs w:val="42"/>
+      </w:rPr>
+      <w:t>ag</w:t>
+    </w:r>
+    <w:proofErr w:type="spellEnd"/>
+  </w:p>
+  <w:p>
+    <w:pPr>
+      <w:pStyle w:val="StandardohneAbstand"/>
+      <w:tabs>
+        <w:tab w:val="left" w:pos="5670"/>
+      </w:tabs>
+      <w:ind w:left="5669"/>
+      <w:rPr>
+        <w:sz w:val="18"/>
+        <w:szCs w:val="18"/>
+      </w:rPr>
+    </w:pPr>
+    <w:r>
+      <w:rPr>
+        <w:sz w:val="18"/>
+        <w:szCs w:val="18"/>
+      </w:rPr>
+      <w:t>Interdisziplinäre Medizin</w:t>
+    </w:r>
+  </w:p>
+  <w:p>
+    <w:pPr>
+      <w:pStyle w:val="StandardohneAbstand"/>
+      <w:tabs>
+        <w:tab w:val="left" w:pos="5670"/>
+      </w:tabs>
+      <w:ind w:left="5669"/>
+      <w:rPr>
+        <w:sz w:val="18"/>
+        <w:szCs w:val="18"/>
+      </w:rPr>
+    </w:pPr>
+  </w:p>
+  <w:p>
+    <w:pPr>
+      <w:pStyle w:val="StandardohneAbstand"/>
+      <w:tabs>
+        <w:tab w:val="left" w:pos="5670"/>
+      </w:tabs>
+      <w:ind w:left="5669"/>
+      <w:rPr>
+        <w:sz w:val="18"/>
+        <w:szCs w:val="18"/>
+      </w:rPr>
+    </w:pPr>
+    <w:proofErr w:type="spellStart"/>
+    <w:r>
+      <w:rPr>
+        <w:sz w:val="18"/>
+        <w:szCs w:val="18"/>
+      </w:rPr>
+      <w:t>Rorsch</w:t>
+    </w:r>
+    <w:r>
+      <w:rPr>
+        <w:sz w:val="18"/>
+        <w:szCs w:val="18"/>
+      </w:rPr>
+      <w:t>a</w:t>
+    </w:r>
+    <w:r>
+      <w:rPr>
+        <w:sz w:val="18"/>
+        <w:szCs w:val="18"/>
+      </w:rPr>
+      <w:t>cherstrasse</w:t>
+    </w:r>
+    <w:proofErr w:type="spellEnd"/>
+    <w:r>
+      <w:rPr>
+        <w:sz w:val="18"/>
+        <w:szCs w:val="18"/>
+      </w:rPr>
+      <w:t xml:space="preserve"> 150</w:t>
+    </w:r>
+  </w:p>
+  <w:p>
+    <w:pPr>
+      <w:pStyle w:val="StandardohneAbstand"/>
+      <w:tabs>
+        <w:tab w:val="left" w:pos="5670"/>
+      </w:tabs>
+      <w:ind w:left="5669"/>
+      <w:rPr>
+        <w:sz w:val="18"/>
+        <w:szCs w:val="18"/>
+      </w:rPr>
+    </w:pPr>
+    <w:r>
+      <w:rPr>
+        <w:sz w:val="18"/>
+        <w:szCs w:val="18"/>
+      </w:rPr>
+      <w:t xml:space="preserve">9000 </w:t>
+    </w:r>
+    <w:proofErr w:type="spellStart"/>
+    <w:r>
+      <w:rPr>
+        <w:sz w:val="18"/>
+        <w:szCs w:val="18"/>
+      </w:rPr>
+      <w:t>St.Gallen</w:t>
+    </w:r>
+    <w:proofErr w:type="spellEnd"/>
+  </w:p>
+  <w:p>
+    <w:pPr>
+      <w:pStyle w:val="StandardohneAbstand"/>
+      <w:tabs>
+        <w:tab w:val="left" w:pos="5670"/>
+      </w:tabs>
+      <w:ind w:left="5669"/>
+      <w:rPr>
+        <w:sz w:val="10"/>
+        <w:szCs w:val="18"/>
+      </w:rPr>
+    </w:pPr>
+  </w:p>
+  <w:p>
+    <w:pPr>
+      <w:pStyle w:val="StandardohneAbstand"/>
+      <w:tabs>
+        <w:tab w:val="left" w:pos="5670"/>
+      </w:tabs>
+      <w:ind w:left="5669"/>
+      <w:rPr>
+        <w:sz w:val="18"/>
+        <w:szCs w:val="18"/>
+      </w:rPr>
+    </w:pPr>
+    <w:r>
+      <w:rPr>
+        <w:sz w:val="18"/>
+        <w:szCs w:val="18"/>
+      </w:rPr>
+      <w:t>T +41 71 228 55 11</w:t>
+    </w:r>
+  </w:p>
+  <w:p>
+    <w:pPr>
+      <w:pStyle w:val="StandardohneAbstand"/>
+      <w:tabs>
+        <w:tab w:val="left" w:pos="5670"/>
+      </w:tabs>
+      <w:ind w:left="5669"/>
+      <w:rPr>
+        <w:sz w:val="18"/>
+        <w:szCs w:val="18"/>
+      </w:rPr>
+    </w:pPr>
+    <w:r>
+      <w:rPr>
+        <w:sz w:val="18"/>
+        <w:szCs w:val="18"/>
+      </w:rPr>
+      <w:t>F +41 71 228 55 19</w:t>
+    </w:r>
+  </w:p>
+  <w:p>
+    <w:pPr>
+      <w:pStyle w:val="StandardohneAbstand"/>
+      <w:tabs>
+        <w:tab w:val="left" w:pos="5670"/>
+      </w:tabs>
+      <w:ind w:left="5669"/>
+      <w:rPr>
+        <w:sz w:val="18"/>
+        <w:szCs w:val="18"/>
+      </w:rPr>
+    </w:pPr>
+    <w:r>
+      <w:rPr>
+        <w:sz w:val="18"/>
+        <w:szCs w:val="18"/>
+      </w:rPr>
+      <w:t>www.medexpertsag.ch</w:t>
     </w:r>
   </w:p>
 </w:hdr>
@@ -475,6 +752,120 @@
       </w:pPr>
     </w:lvl>
   </w:abstractNum>
+  <w:abstractNum w:abstractNumId="3">
+    <w:nsid w:val="1DF74922"/>
+    <w:multiLevelType w:val="hybridMultilevel"/>
+    <w:tmpl w:val="5C743664"/>
+    <w:lvl w:ilvl="0" w:tplc="16A643EA">
+      <w:start w:val="1"/>
+      <w:numFmt w:val="bullet"/>
+      <w:pStyle w:val="AufzmitStrich1StufeohneAbstand"/>
+      <w:lvlText w:val=""/>
+      <w:lvlJc w:val="left"/>
+      <w:pPr>
+        <w:ind w:left="1134" w:hanging="357"/>
+      </w:pPr>
+      <w:rPr>
+        <w:rFonts w:ascii="Symbol" w:hAnsi="Symbol" w:hint="default"/>
+      </w:rPr>
+    </w:lvl>
+    <w:lvl w:ilvl="1" w:tplc="08070003" w:tentative="1">
+      <w:start w:val="1"/>
+      <w:numFmt w:val="bullet"/>
+      <w:lvlText w:val="o"/>
+      <w:lvlJc w:val="left"/>
+      <w:pPr>
+        <w:ind w:left="2149" w:hanging="360"/>
+      </w:pPr>
+      <w:rPr>
+        <w:rFonts w:ascii="Courier New" w:hAnsi="Courier New" w:cs="Courier New" w:hint="default"/>
+      </w:rPr>
+    </w:lvl>
+    <w:lvl w:ilvl="2" w:tplc="08070005" w:tentative="1">
+      <w:start w:val="1"/>
+      <w:numFmt w:val="bullet"/>
+      <w:lvlText w:val=""/>
+      <w:lvlJc w:val="left"/>
+      <w:pPr>
+        <w:ind w:left="2869" w:hanging="360"/>
+      </w:pPr>
+      <w:rPr>
+        <w:rFonts w:ascii="Wingdings" w:hAnsi="Wingdings" w:hint="default"/>
+      </w:rPr>
+    </w:lvl>
+    <w:lvl w:ilvl="3" w:tplc="08070001" w:tentative="1">
+      <w:start w:val="1"/>
+      <w:numFmt w:val="bullet"/>
+      <w:lvlText w:val=""/>
+      <w:lvlJc w:val="left"/>
+      <w:pPr>
+        <w:ind w:left="3589" w:hanging="360"/>
+      </w:pPr>
+      <w:rPr>
+        <w:rFonts w:ascii="Symbol" w:hAnsi="Symbol" w:hint="default"/>
+      </w:rPr>
+    </w:lvl>
+    <w:lvl w:ilvl="4" w:tplc="08070003" w:tentative="1">
+      <w:start w:val="1"/>
+      <w:numFmt w:val="bullet"/>
+      <w:lvlText w:val="o"/>
+      <w:lvlJc w:val="left"/>
+      <w:pPr>
+        <w:ind w:left="4309" w:hanging="360"/>
+      </w:pPr>
+      <w:rPr>
+        <w:rFonts w:ascii="Courier New" w:hAnsi="Courier New" w:cs="Courier New" w:hint="default"/>
+      </w:rPr>
+    </w:lvl>
+    <w:lvl w:ilvl="5" w:tplc="08070005" w:tentative="1">
+      <w:start w:val="1"/>
+      <w:numFmt w:val="bullet"/>
+      <w:lvlText w:val=""/>
+      <w:lvlJc w:val="left"/>
+      <w:pPr>
+        <w:ind w:left="5029" w:hanging="360"/>
+      </w:pPr>
+      <w:rPr>
+        <w:rFonts w:ascii="Wingdings" w:hAnsi="Wingdings" w:hint="default"/>
+      </w:rPr>
+    </w:lvl>
+    <w:lvl w:ilvl="6" w:tplc="08070001" w:tentative="1">
+      <w:start w:val="1"/>
+      <w:numFmt w:val="bullet"/>
+      <w:lvlText w:val=""/>
+      <w:lvlJc w:val="left"/>
+      <w:pPr>
+        <w:ind w:left="5749" w:hanging="360"/>
+      </w:pPr>
+      <w:rPr>
+        <w:rFonts w:ascii="Symbol" w:hAnsi="Symbol" w:hint="default"/>
+      </w:rPr>
+    </w:lvl>
+    <w:lvl w:ilvl="7" w:tplc="08070003" w:tentative="1">
+      <w:start w:val="1"/>
+      <w:numFmt w:val="bullet"/>
+      <w:lvlText w:val="o"/>
+      <w:lvlJc w:val="left"/>
+      <w:pPr>
+        <w:ind w:left="6469" w:hanging="360"/>
+      </w:pPr>
+      <w:rPr>
+        <w:rFonts w:ascii="Courier New" w:hAnsi="Courier New" w:cs="Courier New" w:hint="default"/>
+      </w:rPr>
+    </w:lvl>
+    <w:lvl w:ilvl="8" w:tplc="08070005" w:tentative="1">
+      <w:start w:val="1"/>
+      <w:numFmt w:val="bullet"/>
+      <w:lvlText w:val=""/>
+      <w:lvlJc w:val="left"/>
+      <w:pPr>
+        <w:ind w:left="7189" w:hanging="360"/>
+      </w:pPr>
+      <w:rPr>
+        <w:rFonts w:ascii="Wingdings" w:hAnsi="Wingdings" w:hint="default"/>
+      </w:rPr>
+    </w:lvl>
+  </w:abstractNum>
   <w:num w:numId="1">
     <w:abstractNumId w:val="1"/>
   </w:num>
@@ -483,6 +874,9 @@
   </w:num>
   <w:num w:numId="3">
     <w:abstractNumId w:val="2"/>
+  </w:num>
+  <w:num w:numId="4">
+    <w:abstractNumId w:val="3"/>
   </w:num>
 </w:numbering>
 </file>
@@ -1620,6 +2014,64 @@
       <w:szCs w:val="21"/>
     </w:rPr>
   </w:style>
+  <w:style w:type="paragraph" w:customStyle="1" w:styleId="AufzmitStrich1StufeohneAbstand">
+    <w:name w:val="Aufz. mit Strich 1. Stufe ohne Abstand"/>
+    <w:basedOn w:val="Standard"/>
+    <w:uiPriority w:val="15"/>
+    <w:qFormat/>
+    <w:rsid w:val="00681C61"/>
+    <w:pPr>
+      <w:numPr>
+        <w:numId w:val="4"/>
+      </w:numPr>
+      <w:spacing w:before="0" w:after="0" w:line="240" w:lineRule="atLeast"/>
+    </w:pPr>
+    <w:rPr>
+      <w:rFonts w:ascii="Arial" w:eastAsia="Arial" w:hAnsi="Arial" w:cs="Arial"/>
+      <w:kern w:val="10"/>
+      <w:sz w:val="20"/>
+      <w:szCs w:val="20"/>
+      <w:lang w:val="de-CH"/>
+    </w:rPr>
+  </w:style>
+  <w:style w:type="paragraph" w:customStyle="1" w:styleId="StandardohneAbstand">
+    <w:name w:val="Standard ohne Abstand"/>
+    <w:basedOn w:val="Standard"/>
+    <w:uiPriority w:val="1"/>
+    <w:qFormat/>
+    <w:rsid w:val="00681C61"/>
+    <w:pPr>
+      <w:spacing w:before="0" w:after="0"/>
+    </w:pPr>
+    <w:rPr>
+      <w:rFonts w:ascii="Arial" w:eastAsia="Calibri" w:hAnsi="Arial" w:cs="Times New Roman"/>
+      <w:kern w:val="10"/>
+      <w:sz w:val="20"/>
+      <w:szCs w:val="20"/>
+      <w:lang w:val="de-CH"/>
+    </w:rPr>
+  </w:style>
+  <w:style w:type="paragraph" w:customStyle="1" w:styleId="AufzmitStrich3StufemitAbstand">
+    <w:name w:val="Aufz. mit Strich 3. Stufe mit Abstand"/>
+    <w:basedOn w:val="Standard"/>
+    <w:uiPriority w:val="20"/>
+    <w:qFormat/>
+    <w:rsid w:val="00681C61"/>
+    <w:pPr>
+      <w:numPr>
+        <w:numId w:val="23"/>
+      </w:numPr>
+      <w:spacing w:before="0" w:after="240" w:line="240" w:lineRule="atLeast"/>
+      <w:ind w:left="1916"/>
+    </w:pPr>
+    <w:rPr>
+      <w:rFonts w:ascii="Arial" w:eastAsia="Arial" w:hAnsi="Arial" w:cs="Arial"/>
+      <w:kern w:val="10"/>
+      <w:sz w:val="20"/>
+      <w:szCs w:val="20"/>
+      <w:lang w:val="de-CH"/>
+    </w:rPr>
+  </w:style>
 </w:styles>
 </file>
 

</xml_diff>